<commit_message>
update app concept part
</commit_message>
<xml_diff>
--- a/Разработка персональной распределенной файловой системы.docx
+++ b/Разработка персональной распределенной файловой системы.docx
@@ -56,7 +56,7 @@
           <w:r>
             <w:fldChar w:fldCharType="separate"/>
           </w:r>
-          <w:hyperlink w:anchor="_Toc154048784" w:history="1">
+          <w:hyperlink w:anchor="_Toc154318302" w:history="1">
             <w:r>
               <w:rPr>
                 <w:rStyle w:val="ab"/>
@@ -98,7 +98,7 @@
                 <w:noProof/>
                 <w:webHidden/>
               </w:rPr>
-              <w:instrText xml:space="preserve"> PAGEREF _Toc154048784 \h </w:instrText>
+              <w:instrText xml:space="preserve"> PAGEREF _Toc154318302 \h </w:instrText>
             </w:r>
             <w:r>
               <w:rPr>
@@ -142,7 +142,7 @@
               <w:lang w:eastAsia="ru-RU"/>
             </w:rPr>
           </w:pPr>
-          <w:hyperlink w:anchor="_Toc154048785" w:history="1">
+          <w:hyperlink w:anchor="_Toc154318303" w:history="1">
             <w:r>
               <w:rPr>
                 <w:rStyle w:val="ab"/>
@@ -214,7 +214,7 @@
                 <w:noProof/>
                 <w:webHidden/>
               </w:rPr>
-              <w:instrText xml:space="preserve"> PAGEREF _Toc154048785 \h </w:instrText>
+              <w:instrText xml:space="preserve"> PAGEREF _Toc154318303 \h </w:instrText>
             </w:r>
             <w:r>
               <w:rPr>
@@ -258,7 +258,7 @@
               <w:lang w:eastAsia="ru-RU"/>
             </w:rPr>
           </w:pPr>
-          <w:hyperlink w:anchor="_Toc154048786" w:history="1">
+          <w:hyperlink w:anchor="_Toc154318304" w:history="1">
             <w:r>
               <w:rPr>
                 <w:rStyle w:val="ab"/>
@@ -330,7 +330,7 @@
                 <w:noProof/>
                 <w:webHidden/>
               </w:rPr>
-              <w:instrText xml:space="preserve"> PAGEREF _Toc154048786 \h </w:instrText>
+              <w:instrText xml:space="preserve"> PAGEREF _Toc154318304 \h </w:instrText>
             </w:r>
             <w:r>
               <w:rPr>
@@ -374,7 +374,7 @@
               <w:lang w:eastAsia="ru-RU"/>
             </w:rPr>
           </w:pPr>
-          <w:hyperlink w:anchor="_Toc154048787" w:history="1">
+          <w:hyperlink w:anchor="_Toc154318305" w:history="1">
             <w:r>
               <w:rPr>
                 <w:rStyle w:val="ab"/>
@@ -416,7 +416,7 @@
                 <w:noProof/>
                 <w:webHidden/>
               </w:rPr>
-              <w:instrText xml:space="preserve"> PAGEREF _Toc154048787 \h </w:instrText>
+              <w:instrText xml:space="preserve"> PAGEREF _Toc154318305 \h </w:instrText>
             </w:r>
             <w:r>
               <w:rPr>
@@ -460,7 +460,7 @@
               <w:lang w:eastAsia="ru-RU"/>
             </w:rPr>
           </w:pPr>
-          <w:hyperlink w:anchor="_Toc154048788" w:history="1">
+          <w:hyperlink w:anchor="_Toc154318306" w:history="1">
             <w:r>
               <w:rPr>
                 <w:rStyle w:val="ab"/>
@@ -502,7 +502,7 @@
                 <w:noProof/>
                 <w:webHidden/>
               </w:rPr>
-              <w:instrText xml:space="preserve"> PAGEREF _Toc154048788 \h </w:instrText>
+              <w:instrText xml:space="preserve"> PAGEREF _Toc154318306 \h </w:instrText>
             </w:r>
             <w:r>
               <w:rPr>
@@ -546,7 +546,7 @@
               <w:lang w:eastAsia="ru-RU"/>
             </w:rPr>
           </w:pPr>
-          <w:hyperlink w:anchor="_Toc154048789" w:history="1">
+          <w:hyperlink w:anchor="_Toc154318307" w:history="1">
             <w:r>
               <w:rPr>
                 <w:rStyle w:val="ab"/>
@@ -588,7 +588,7 @@
                 <w:noProof/>
                 <w:webHidden/>
               </w:rPr>
-              <w:instrText xml:space="preserve"> PAGEREF _Toc154048789 \h </w:instrText>
+              <w:instrText xml:space="preserve"> PAGEREF _Toc154318307 \h </w:instrText>
             </w:r>
             <w:r>
               <w:rPr>
@@ -632,7 +632,7 @@
               <w:lang w:eastAsia="ru-RU"/>
             </w:rPr>
           </w:pPr>
-          <w:hyperlink w:anchor="_Toc154048790" w:history="1">
+          <w:hyperlink w:anchor="_Toc154318308" w:history="1">
             <w:r>
               <w:rPr>
                 <w:rStyle w:val="ab"/>
@@ -682,7 +682,7 @@
                 <w:noProof/>
                 <w:webHidden/>
               </w:rPr>
-              <w:instrText xml:space="preserve"> PAGEREF _Toc154048790 \h </w:instrText>
+              <w:instrText xml:space="preserve"> PAGEREF _Toc154318308 \h </w:instrText>
             </w:r>
             <w:r>
               <w:rPr>
@@ -726,7 +726,7 @@
               <w:lang w:eastAsia="ru-RU"/>
             </w:rPr>
           </w:pPr>
-          <w:hyperlink w:anchor="_Toc154048791" w:history="1">
+          <w:hyperlink w:anchor="_Toc154318309" w:history="1">
             <w:r>
               <w:rPr>
                 <w:rStyle w:val="ab"/>
@@ -776,7 +776,7 @@
                 <w:noProof/>
                 <w:webHidden/>
               </w:rPr>
-              <w:instrText xml:space="preserve"> PAGEREF _Toc154048791 \h </w:instrText>
+              <w:instrText xml:space="preserve"> PAGEREF _Toc154318309 \h </w:instrText>
             </w:r>
             <w:r>
               <w:rPr>
@@ -820,7 +820,7 @@
               <w:lang w:eastAsia="ru-RU"/>
             </w:rPr>
           </w:pPr>
-          <w:hyperlink w:anchor="_Toc154048792" w:history="1">
+          <w:hyperlink w:anchor="_Toc154318310" w:history="1">
             <w:r>
               <w:rPr>
                 <w:rStyle w:val="ab"/>
@@ -862,7 +862,7 @@
                 <w:noProof/>
                 <w:webHidden/>
               </w:rPr>
-              <w:instrText xml:space="preserve"> PAGEREF _Toc154048792 \h </w:instrText>
+              <w:instrText xml:space="preserve"> PAGEREF _Toc154318310 \h </w:instrText>
             </w:r>
             <w:r>
               <w:rPr>
@@ -906,7 +906,7 @@
               <w:lang w:eastAsia="ru-RU"/>
             </w:rPr>
           </w:pPr>
-          <w:hyperlink w:anchor="_Toc154048793" w:history="1">
+          <w:hyperlink w:anchor="_Toc154318311" w:history="1">
             <w:r>
               <w:rPr>
                 <w:rStyle w:val="ab"/>
@@ -948,7 +948,7 @@
                 <w:noProof/>
                 <w:webHidden/>
               </w:rPr>
-              <w:instrText xml:space="preserve"> PAGEREF _Toc154048793 \h </w:instrText>
+              <w:instrText xml:space="preserve"> PAGEREF _Toc154318311 \h </w:instrText>
             </w:r>
             <w:r>
               <w:rPr>
@@ -992,7 +992,7 @@
               <w:lang w:eastAsia="ru-RU"/>
             </w:rPr>
           </w:pPr>
-          <w:hyperlink w:anchor="_Toc154048794" w:history="1">
+          <w:hyperlink w:anchor="_Toc154318312" w:history="1">
             <w:r>
               <w:rPr>
                 <w:rStyle w:val="ab"/>
@@ -1034,7 +1034,7 @@
                 <w:noProof/>
                 <w:webHidden/>
               </w:rPr>
-              <w:instrText xml:space="preserve"> PAGEREF _Toc154048794 \h </w:instrText>
+              <w:instrText xml:space="preserve"> PAGEREF _Toc154318312 \h </w:instrText>
             </w:r>
             <w:r>
               <w:rPr>
@@ -1066,6 +1066,279 @@
           </w:hyperlink>
         </w:p>
         <w:p>
+          <w:pPr>
+            <w:pStyle w:val="11"/>
+            <w:tabs>
+              <w:tab w:val="left" w:pos="440"/>
+              <w:tab w:val="right" w:leader="dot" w:pos="9345"/>
+            </w:tabs>
+            <w:rPr>
+              <w:rFonts w:eastAsiaTheme="minorEastAsia"/>
+              <w:noProof/>
+              <w:lang w:eastAsia="ru-RU"/>
+            </w:rPr>
+          </w:pPr>
+          <w:hyperlink w:anchor="_Toc154318313" w:history="1">
+            <w:r>
+              <w:rPr>
+                <w:rStyle w:val="ab"/>
+                <w:noProof/>
+              </w:rPr>
+              <w:t>2</w:t>
+            </w:r>
+            <w:r>
+              <w:rPr>
+                <w:rFonts w:eastAsiaTheme="minorEastAsia"/>
+                <w:noProof/>
+                <w:lang w:eastAsia="ru-RU"/>
+              </w:rPr>
+              <w:tab/>
+            </w:r>
+            <w:r>
+              <w:rPr>
+                <w:rStyle w:val="ab"/>
+                <w:noProof/>
+              </w:rPr>
+              <w:t>Концепция приложения</w:t>
+            </w:r>
+            <w:r>
+              <w:rPr>
+                <w:noProof/>
+                <w:webHidden/>
+              </w:rPr>
+              <w:tab/>
+            </w:r>
+            <w:r>
+              <w:rPr>
+                <w:noProof/>
+                <w:webHidden/>
+              </w:rPr>
+              <w:fldChar w:fldCharType="begin"/>
+            </w:r>
+            <w:r>
+              <w:rPr>
+                <w:noProof/>
+                <w:webHidden/>
+              </w:rPr>
+              <w:instrText xml:space="preserve"> PAGEREF _Toc154318313 \h </w:instrText>
+            </w:r>
+            <w:r>
+              <w:rPr>
+                <w:noProof/>
+                <w:webHidden/>
+              </w:rPr>
+            </w:r>
+            <w:r>
+              <w:rPr>
+                <w:noProof/>
+                <w:webHidden/>
+              </w:rPr>
+              <w:fldChar w:fldCharType="separate"/>
+            </w:r>
+            <w:r>
+              <w:rPr>
+                <w:noProof/>
+                <w:webHidden/>
+              </w:rPr>
+              <w:t>10</w:t>
+            </w:r>
+            <w:r>
+              <w:rPr>
+                <w:noProof/>
+                <w:webHidden/>
+              </w:rPr>
+              <w:fldChar w:fldCharType="end"/>
+            </w:r>
+          </w:hyperlink>
+        </w:p>
+        <w:p>
+          <w:pPr>
+            <w:pStyle w:val="21"/>
+            <w:tabs>
+              <w:tab w:val="left" w:pos="880"/>
+              <w:tab w:val="right" w:leader="dot" w:pos="9345"/>
+            </w:tabs>
+            <w:rPr>
+              <w:rFonts w:eastAsiaTheme="minorEastAsia"/>
+              <w:noProof/>
+              <w:lang w:eastAsia="ru-RU"/>
+            </w:rPr>
+          </w:pPr>
+          <w:hyperlink w:anchor="_Toc154318314" w:history="1">
+            <w:r>
+              <w:rPr>
+                <w:rStyle w:val="ab"/>
+                <w:noProof/>
+              </w:rPr>
+              <w:t>2.1</w:t>
+            </w:r>
+            <w:r>
+              <w:rPr>
+                <w:rFonts w:eastAsiaTheme="minorEastAsia"/>
+                <w:noProof/>
+                <w:lang w:eastAsia="ru-RU"/>
+              </w:rPr>
+              <w:tab/>
+            </w:r>
+            <w:r>
+              <w:rPr>
+                <w:rStyle w:val="ab"/>
+                <w:noProof/>
+              </w:rPr>
+              <w:t>Требования</w:t>
+            </w:r>
+            <w:r>
+              <w:rPr>
+                <w:noProof/>
+                <w:webHidden/>
+              </w:rPr>
+              <w:tab/>
+            </w:r>
+            <w:r>
+              <w:rPr>
+                <w:noProof/>
+                <w:webHidden/>
+              </w:rPr>
+              <w:fldChar w:fldCharType="begin"/>
+            </w:r>
+            <w:r>
+              <w:rPr>
+                <w:noProof/>
+                <w:webHidden/>
+              </w:rPr>
+              <w:instrText xml:space="preserve"> PAGEREF _Toc154318314 \h </w:instrText>
+            </w:r>
+            <w:r>
+              <w:rPr>
+                <w:noProof/>
+                <w:webHidden/>
+              </w:rPr>
+            </w:r>
+            <w:r>
+              <w:rPr>
+                <w:noProof/>
+                <w:webHidden/>
+              </w:rPr>
+              <w:fldChar w:fldCharType="separate"/>
+            </w:r>
+            <w:r>
+              <w:rPr>
+                <w:noProof/>
+                <w:webHidden/>
+              </w:rPr>
+              <w:t>10</w:t>
+            </w:r>
+            <w:r>
+              <w:rPr>
+                <w:noProof/>
+                <w:webHidden/>
+              </w:rPr>
+              <w:fldChar w:fldCharType="end"/>
+            </w:r>
+          </w:hyperlink>
+        </w:p>
+        <w:p>
+          <w:pPr>
+            <w:pStyle w:val="21"/>
+            <w:tabs>
+              <w:tab w:val="left" w:pos="880"/>
+              <w:tab w:val="right" w:leader="dot" w:pos="9345"/>
+            </w:tabs>
+            <w:rPr>
+              <w:rFonts w:eastAsiaTheme="minorEastAsia"/>
+              <w:noProof/>
+              <w:lang w:eastAsia="ru-RU"/>
+            </w:rPr>
+          </w:pPr>
+          <w:hyperlink w:anchor="_Toc154318315" w:history="1">
+            <w:r>
+              <w:rPr>
+                <w:rStyle w:val="ab"/>
+                <w:noProof/>
+                <w:lang w:val="en-US"/>
+              </w:rPr>
+              <w:t>2.2</w:t>
+            </w:r>
+            <w:r>
+              <w:rPr>
+                <w:rFonts w:eastAsiaTheme="minorEastAsia"/>
+                <w:noProof/>
+                <w:lang w:eastAsia="ru-RU"/>
+              </w:rPr>
+              <w:tab/>
+            </w:r>
+            <w:r>
+              <w:rPr>
+                <w:rStyle w:val="ab"/>
+                <w:noProof/>
+              </w:rPr>
+              <w:t>Особенности</w:t>
+            </w:r>
+            <w:r>
+              <w:rPr>
+                <w:rStyle w:val="ab"/>
+                <w:noProof/>
+              </w:rPr>
+              <w:t xml:space="preserve"> </w:t>
+            </w:r>
+            <w:r>
+              <w:rPr>
+                <w:rStyle w:val="ab"/>
+                <w:noProof/>
+              </w:rPr>
+              <w:t>реализации и ограничения</w:t>
+            </w:r>
+            <w:r>
+              <w:rPr>
+                <w:noProof/>
+                <w:webHidden/>
+              </w:rPr>
+              <w:tab/>
+            </w:r>
+            <w:r>
+              <w:rPr>
+                <w:noProof/>
+                <w:webHidden/>
+              </w:rPr>
+              <w:fldChar w:fldCharType="begin"/>
+            </w:r>
+            <w:r>
+              <w:rPr>
+                <w:noProof/>
+                <w:webHidden/>
+              </w:rPr>
+              <w:instrText xml:space="preserve"> PAGEREF _Toc154318315 \h </w:instrText>
+            </w:r>
+            <w:r>
+              <w:rPr>
+                <w:noProof/>
+                <w:webHidden/>
+              </w:rPr>
+            </w:r>
+            <w:r>
+              <w:rPr>
+                <w:noProof/>
+                <w:webHidden/>
+              </w:rPr>
+              <w:fldChar w:fldCharType="separate"/>
+            </w:r>
+            <w:r>
+              <w:rPr>
+                <w:noProof/>
+                <w:webHidden/>
+              </w:rPr>
+              <w:t>10</w:t>
+            </w:r>
+            <w:r>
+              <w:rPr>
+                <w:noProof/>
+                <w:webHidden/>
+              </w:rPr>
+              <w:fldChar w:fldCharType="end"/>
+            </w:r>
+          </w:hyperlink>
+        </w:p>
+        <w:p>
           <w:r>
             <w:rPr>
               <w:b/>
@@ -1092,7 +1365,7 @@
       <w:pPr>
         <w:pStyle w:val="1"/>
       </w:pPr>
-      <w:bookmarkStart w:id="0" w:name="_Toc154048784"/>
+      <w:bookmarkStart w:id="0" w:name="_Toc154318302"/>
       <w:r>
         <w:lastRenderedPageBreak/>
         <w:t>Обзор</w:t>
@@ -1133,7 +1406,7 @@
       <w:pPr>
         <w:pStyle w:val="2"/>
       </w:pPr>
-      <w:bookmarkStart w:id="1" w:name="_Toc154048785"/>
+      <w:bookmarkStart w:id="1" w:name="_Toc154318303"/>
       <w:r>
         <w:t>N</w:t>
       </w:r>
@@ -3417,7 +3690,7 @@
       <w:pPr>
         <w:pStyle w:val="2"/>
       </w:pPr>
-      <w:bookmarkStart w:id="2" w:name="_Toc154048786"/>
+      <w:bookmarkStart w:id="2" w:name="_Toc154318304"/>
       <w:r>
         <w:lastRenderedPageBreak/>
         <w:t>Z</w:t>
@@ -3915,7 +4188,7 @@
       <w:pPr>
         <w:pStyle w:val="3"/>
       </w:pPr>
-      <w:bookmarkStart w:id="3" w:name="_Toc154048787"/>
+      <w:bookmarkStart w:id="3" w:name="_Toc154318305"/>
       <w:r>
         <w:t>Хранение</w:t>
       </w:r>
@@ -4328,7 +4601,7 @@
       <w:pPr>
         <w:pStyle w:val="3"/>
       </w:pPr>
-      <w:bookmarkStart w:id="4" w:name="_Toc154048788"/>
+      <w:bookmarkStart w:id="4" w:name="_Toc154318306"/>
       <w:r>
         <w:rPr>
           <w:rStyle w:val="a9"/>
@@ -4753,7 +5026,7 @@
       <w:pPr>
         <w:pStyle w:val="3"/>
       </w:pPr>
-      <w:bookmarkStart w:id="5" w:name="_Toc154048789"/>
+      <w:bookmarkStart w:id="5" w:name="_Toc154318307"/>
       <w:r>
         <w:t>Снапшоты</w:t>
       </w:r>
@@ -5307,7 +5580,7 @@
       <w:pPr>
         <w:pStyle w:val="2"/>
       </w:pPr>
-      <w:bookmarkStart w:id="6" w:name="_Toc154048790"/>
+      <w:bookmarkStart w:id="6" w:name="_Toc154318308"/>
       <w:r>
         <w:lastRenderedPageBreak/>
         <w:t>G</w:t>
@@ -7397,7 +7670,7 @@
       <w:pPr>
         <w:pStyle w:val="2"/>
       </w:pPr>
-      <w:bookmarkStart w:id="7" w:name="_Toc154048791"/>
+      <w:bookmarkStart w:id="7" w:name="_Toc154318309"/>
       <w:r>
         <w:lastRenderedPageBreak/>
         <w:t>H</w:t>
@@ -11246,7 +11519,7 @@
       <w:pPr>
         <w:pStyle w:val="2"/>
       </w:pPr>
-      <w:bookmarkStart w:id="8" w:name="_Toc154048792"/>
+      <w:bookmarkStart w:id="8" w:name="_Toc154318310"/>
       <w:r>
         <w:lastRenderedPageBreak/>
         <w:t>Ceph</w:t>
@@ -12378,7 +12651,7 @@
       <w:pPr>
         <w:pStyle w:val="2"/>
       </w:pPr>
-      <w:bookmarkStart w:id="9" w:name="_Toc154048793"/>
+      <w:bookmarkStart w:id="9" w:name="_Toc154318311"/>
       <w:r>
         <w:lastRenderedPageBreak/>
         <w:t>Lustre</w:t>
@@ -13892,7 +14165,12 @@
     </w:p>
     <w:p>
       <w:pPr>
-        <w:pStyle w:val="2"/>
+        <w:pStyle w:val="a2"/>
+      </w:pPr>
+    </w:p>
+    <w:p>
+      <w:pPr>
+        <w:pStyle w:val="a2"/>
         <w:sectPr>
           <w:pgSz w:w="11906" w:h="16838"/>
           <w:pgMar w:top="1134" w:right="850" w:bottom="1134" w:left="1701" w:header="708" w:footer="708" w:gutter="0"/>
@@ -13905,7 +14183,7 @@
       <w:pPr>
         <w:pStyle w:val="2"/>
       </w:pPr>
-      <w:bookmarkStart w:id="10" w:name="_Toc154048794"/>
+      <w:bookmarkStart w:id="10" w:name="_Toc154318312"/>
       <w:r>
         <w:lastRenderedPageBreak/>
         <w:t>Сравнение</w:t>
@@ -14621,18 +14899,22 @@
       <w:pPr>
         <w:pStyle w:val="1"/>
       </w:pPr>
+      <w:bookmarkStart w:id="11" w:name="_Toc154318313"/>
       <w:r>
         <w:lastRenderedPageBreak/>
         <w:t>Концепция приложения</w:t>
       </w:r>
+      <w:bookmarkEnd w:id="11"/>
     </w:p>
     <w:p>
       <w:pPr>
         <w:pStyle w:val="2"/>
       </w:pPr>
+      <w:bookmarkStart w:id="12" w:name="_Toc154318314"/>
       <w:r>
         <w:t>Требования</w:t>
       </w:r>
+      <w:bookmarkEnd w:id="12"/>
     </w:p>
     <w:p>
       <w:pPr>
@@ -15130,9 +15412,11 @@
           <w:lang w:val="en-US"/>
         </w:rPr>
       </w:pPr>
+      <w:bookmarkStart w:id="13" w:name="_Toc154318315"/>
       <w:r>
         <w:t>Особенности реализации и ограничения</w:t>
       </w:r>
+      <w:bookmarkEnd w:id="13"/>
     </w:p>
     <w:p>
       <w:pPr>
@@ -15233,6 +15517,755 @@
       <w:r>
         <w:t>.</w:t>
       </w:r>
+    </w:p>
+    <w:p>
+      <w:pPr>
+        <w:pStyle w:val="2"/>
+        <w:sectPr>
+          <w:pgSz w:w="11906" w:h="16838"/>
+          <w:pgMar w:top="1134" w:right="850" w:bottom="1134" w:left="1701" w:header="708" w:footer="708" w:gutter="0"/>
+          <w:cols w:space="708"/>
+          <w:docGrid w:linePitch="360"/>
+        </w:sectPr>
+      </w:pPr>
+    </w:p>
+    <w:p>
+      <w:pPr>
+        <w:pStyle w:val="2"/>
+      </w:pPr>
+      <w:r>
+        <w:lastRenderedPageBreak/>
+        <w:t>Архитектура</w:t>
+      </w:r>
+    </w:p>
+    <w:p>
+      <w:pPr>
+        <w:pStyle w:val="a2"/>
+      </w:pPr>
+      <w:r>
+        <w:t>Для минимально работающей системы необходимо</w:t>
+      </w:r>
+      <w:r>
+        <w:t xml:space="preserve">, </w:t>
+      </w:r>
+      <w:r>
+        <w:t xml:space="preserve">чтобы была запущена только одна роль – </w:t>
+      </w:r>
+      <w:r>
+        <w:rPr>
+          <w:lang w:val="en-US"/>
+        </w:rPr>
+        <w:t>Router</w:t>
+      </w:r>
+      <w:r>
+        <w:t xml:space="preserve">, </w:t>
+      </w:r>
+      <w:r>
+        <w:t>т</w:t>
+      </w:r>
+      <w:r>
+        <w:t>.</w:t>
+      </w:r>
+      <w:r>
+        <w:t>к</w:t>
+      </w:r>
+      <w:r>
+        <w:t xml:space="preserve">. </w:t>
+      </w:r>
+      <w:r>
+        <w:t>она обеспечивает клиента интерфейсом</w:t>
+      </w:r>
+      <w:r>
+        <w:t xml:space="preserve">. </w:t>
+      </w:r>
+      <w:r>
+        <w:t>Но в таком случае никаких данных увидеть не получится</w:t>
+      </w:r>
+      <w:r>
+        <w:t xml:space="preserve">. </w:t>
+      </w:r>
+    </w:p>
+    <w:p>
+      <w:pPr>
+        <w:pStyle w:val="a2"/>
+      </w:pPr>
+      <w:r>
+        <w:t xml:space="preserve">Чтобы увидеть данные необходимо либо добавить роль </w:t>
+      </w:r>
+      <w:r>
+        <w:rPr>
+          <w:lang w:val="en-US"/>
+        </w:rPr>
+        <w:t>Storage</w:t>
+      </w:r>
+      <w:r>
+        <w:t xml:space="preserve"> </w:t>
+      </w:r>
+      <w:r>
+        <w:t>в уже запущенное приложение</w:t>
+      </w:r>
+      <w:r>
+        <w:t xml:space="preserve">, </w:t>
+      </w:r>
+      <w:r>
+        <w:t>либо запустить дополнительное с этой ролью</w:t>
+      </w:r>
+      <w:r>
+        <w:t xml:space="preserve">. </w:t>
+      </w:r>
+      <w:r>
+        <w:t xml:space="preserve">Теперь клиенту становится доступна возможность изменения </w:t>
+      </w:r>
+      <w:r>
+        <w:t>состояния файловой системы устройства</w:t>
+      </w:r>
+      <w:r>
+        <w:t xml:space="preserve">, </w:t>
+      </w:r>
+      <w:r>
+        <w:t>на которой запущена эта роль</w:t>
+      </w:r>
+      <w:r>
+        <w:t>.</w:t>
+      </w:r>
+      <w:r>
+        <w:t xml:space="preserve"> Если запустить ещё на одном устройстве приложение с этой ролью</w:t>
+      </w:r>
+      <w:r>
+        <w:t xml:space="preserve">, </w:t>
+      </w:r>
+      <w:r>
+        <w:t>то клиент сможет увидеть объединённую файловую систему двух хранилищ</w:t>
+      </w:r>
+      <w:r>
+        <w:t>.</w:t>
+      </w:r>
+    </w:p>
+    <w:p>
+      <w:pPr>
+        <w:pStyle w:val="a2"/>
+      </w:pPr>
+      <w:r>
+        <w:t>Однако</w:t>
+      </w:r>
+      <w:r>
+        <w:t>,</w:t>
+      </w:r>
+      <w:r>
+        <w:t xml:space="preserve"> имея только вышеуказанные две роли</w:t>
+      </w:r>
+      <w:r>
+        <w:t xml:space="preserve">, </w:t>
+      </w:r>
+      <w:r>
+        <w:t>клиент не сможет изменять сами файлы</w:t>
+      </w:r>
+      <w:r>
+        <w:t>.</w:t>
+      </w:r>
+      <w:r>
+        <w:t xml:space="preserve"> Для получения такой возможности необходимо добавить роль </w:t>
+      </w:r>
+      <w:r>
+        <w:rPr>
+          <w:lang w:val="en-US"/>
+        </w:rPr>
+        <w:t>Runner</w:t>
+      </w:r>
+      <w:r>
+        <w:t xml:space="preserve">. </w:t>
+      </w:r>
+      <w:r>
+        <w:t>Она позволяет открывать файлы через предназначенные для них приложения и изменять их</w:t>
+      </w:r>
+      <w:r>
+        <w:t>.</w:t>
+      </w:r>
+    </w:p>
+    <w:p>
+      <w:pPr>
+        <w:pStyle w:val="a2"/>
+      </w:pPr>
+    </w:p>
+    <w:p>
+      <w:pPr>
+        <w:pStyle w:val="a2"/>
+        <w:rPr>
+          <w:lang w:val="en-US"/>
+        </w:rPr>
+      </w:pPr>
+      <w:r>
+        <w:rPr>
+          <w:noProof/>
+          <w:lang w:val="en-US"/>
+        </w:rPr>
+        <w:drawing>
+          <wp:inline distT="0" distB="0" distL="0" distR="0" wp14:anchorId="564F6597" wp14:editId="20C916B0">
+            <wp:extent cx="5152390" cy="3244215"/>
+            <wp:effectExtent l="0" t="0" r="0" b="0"/>
+            <wp:docPr id="1959456591" name="Рисунок 1"/>
+            <wp:cNvGraphicFramePr>
+              <a:graphicFrameLocks xmlns:a="http://schemas.openxmlformats.org/drawingml/2006/main" noChangeAspect="1"/>
+            </wp:cNvGraphicFramePr>
+            <a:graphic xmlns:a="http://schemas.openxmlformats.org/drawingml/2006/main">
+              <a:graphicData uri="http://schemas.openxmlformats.org/drawingml/2006/picture">
+                <pic:pic xmlns:pic="http://schemas.openxmlformats.org/drawingml/2006/picture">
+                  <pic:nvPicPr>
+                    <pic:cNvPr id="0" name="Picture 1"/>
+                    <pic:cNvPicPr>
+                      <a:picLocks noChangeAspect="1" noChangeArrowheads="1"/>
+                    </pic:cNvPicPr>
+                  </pic:nvPicPr>
+                  <pic:blipFill>
+                    <a:blip r:embed="rId23">
+                      <a:extLst>
+                        <a:ext uri="{28A0092B-C50C-407E-A947-70E740481C1C}">
+                          <a14:useLocalDpi xmlns:a14="http://schemas.microsoft.com/office/drawing/2010/main" val="0"/>
+                        </a:ext>
+                      </a:extLst>
+                    </a:blip>
+                    <a:srcRect/>
+                    <a:stretch>
+                      <a:fillRect/>
+                    </a:stretch>
+                  </pic:blipFill>
+                  <pic:spPr bwMode="auto">
+                    <a:xfrm>
+                      <a:off x="0" y="0"/>
+                      <a:ext cx="5152390" cy="3244215"/>
+                    </a:xfrm>
+                    <a:prstGeom prst="rect">
+                      <a:avLst/>
+                    </a:prstGeom>
+                    <a:noFill/>
+                    <a:ln>
+                      <a:noFill/>
+                    </a:ln>
+                  </pic:spPr>
+                </pic:pic>
+              </a:graphicData>
+            </a:graphic>
+          </wp:inline>
+        </w:drawing>
+      </w:r>
+    </w:p>
+    <w:p>
+      <w:pPr>
+        <w:pStyle w:val="2"/>
+      </w:pPr>
+      <w:r>
+        <w:t>Безопасность</w:t>
+      </w:r>
+    </w:p>
+    <w:p>
+      <w:pPr>
+        <w:pStyle w:val="a2"/>
+        <w:rPr>
+          <w:lang w:val="en-US"/>
+        </w:rPr>
+      </w:pPr>
+      <w:r>
+        <w:t>В данной концепции приложения вопрос безопасности данных очень важен</w:t>
+      </w:r>
+      <w:r>
+        <w:t xml:space="preserve">. </w:t>
+      </w:r>
+      <w:r>
+        <w:t>Любой человек подключившийся к сети</w:t>
+      </w:r>
+      <w:r>
+        <w:t xml:space="preserve">, </w:t>
+      </w:r>
+      <w:r>
+        <w:t>зная правильные запросы</w:t>
+      </w:r>
+      <w:r>
+        <w:t>,</w:t>
+      </w:r>
+      <w:r>
+        <w:t xml:space="preserve"> может</w:t>
+      </w:r>
+      <w:r>
+        <w:t xml:space="preserve"> </w:t>
+      </w:r>
+      <w:r>
+        <w:t>с лёгкостью удалить все существующие данные или занести различные вредоносные программы</w:t>
+      </w:r>
+      <w:r>
+        <w:t>.</w:t>
+      </w:r>
+      <w:r>
+        <w:t xml:space="preserve"> Поэтому используется два механизма безопасности</w:t>
+      </w:r>
+      <w:r>
+        <w:rPr>
+          <w:lang w:val="en-US"/>
+        </w:rPr>
+        <w:t>.</w:t>
+      </w:r>
+    </w:p>
+    <w:p>
+      <w:pPr>
+        <w:pStyle w:val="a2"/>
+      </w:pPr>
+      <w:r>
+        <w:t xml:space="preserve">Все приложения используют протокол </w:t>
+      </w:r>
+      <w:r>
+        <w:rPr>
+          <w:lang w:val="en-US"/>
+        </w:rPr>
+        <w:t>https</w:t>
+      </w:r>
+      <w:r>
+        <w:t xml:space="preserve"> </w:t>
+      </w:r>
+      <w:r>
+        <w:t>для общения</w:t>
+      </w:r>
+      <w:r>
+        <w:t>.</w:t>
+      </w:r>
+      <w:r>
+        <w:t xml:space="preserve"> При надобности</w:t>
+      </w:r>
+      <w:r>
+        <w:t xml:space="preserve"> </w:t>
+      </w:r>
+      <w:r>
+        <w:t>пользователь так же можешь перегенерировать сертификаты и заменить их</w:t>
+      </w:r>
+      <w:r>
+        <w:t>.</w:t>
+      </w:r>
+    </w:p>
+    <w:p>
+      <w:pPr>
+        <w:pStyle w:val="a2"/>
+      </w:pPr>
+      <w:r>
+        <w:t>Роль роутера поддерживает механизм аутентификации</w:t>
+      </w:r>
+      <w:r>
+        <w:t xml:space="preserve">. </w:t>
+      </w:r>
+      <w:r>
+        <w:t>При запуске приложение</w:t>
+      </w:r>
+      <w:r>
+        <w:t xml:space="preserve"> случайно </w:t>
+      </w:r>
+      <w:r>
+        <w:t>генерирует</w:t>
+      </w:r>
+      <w:r>
+        <w:t xml:space="preserve"> достаточно большой</w:t>
+      </w:r>
+      <w:r>
+        <w:t xml:space="preserve"> токен на основе логина и пароля</w:t>
+      </w:r>
+      <w:r>
+        <w:t xml:space="preserve">, </w:t>
+      </w:r>
+      <w:r>
+        <w:t>которые указаны в конфигурационном файле или флагах запуска приложения</w:t>
+      </w:r>
+      <w:r>
+        <w:t xml:space="preserve">. </w:t>
+      </w:r>
+      <w:r>
+        <w:t>Все эндпоинты приложения</w:t>
+      </w:r>
+      <w:r>
+        <w:t xml:space="preserve"> включают в себя этот токен</w:t>
+      </w:r>
+      <w:r>
+        <w:t xml:space="preserve">, </w:t>
+      </w:r>
+      <w:r>
+        <w:t>поэтому,</w:t>
+      </w:r>
+      <w:r>
+        <w:t xml:space="preserve"> не </w:t>
+      </w:r>
+      <w:r>
+        <w:t>имея</w:t>
+      </w:r>
+      <w:r>
+        <w:t xml:space="preserve"> логина и пароля</w:t>
+      </w:r>
+      <w:r>
+        <w:t xml:space="preserve">, </w:t>
+      </w:r>
+      <w:r>
+        <w:t>становится невозможно отправить хотя бы какой-то запрос</w:t>
+      </w:r>
+      <w:r>
+        <w:t>.</w:t>
+      </w:r>
+    </w:p>
+    <w:p>
+      <w:pPr>
+        <w:pStyle w:val="a2"/>
+      </w:pPr>
+      <w:r>
+        <w:t xml:space="preserve">Таким образом каждый эндпоинт будет описываться шаблоном </w:t>
+      </w:r>
+      <w:r>
+        <w:rPr>
+          <w:lang w:val="en-US"/>
+        </w:rPr>
+        <w:t>url</w:t>
+      </w:r>
+      <w:r>
+        <w:t>/</w:t>
+      </w:r>
+      <w:r>
+        <w:rPr>
+          <w:lang w:val="en-US"/>
+        </w:rPr>
+        <w:t>token</w:t>
+      </w:r>
+      <w:r>
+        <w:t>/</w:t>
+      </w:r>
+      <w:r>
+        <w:rPr>
+          <w:lang w:val="en-US"/>
+        </w:rPr>
+        <w:t>role</w:t>
+      </w:r>
+      <w:r>
+        <w:t>/</w:t>
+      </w:r>
+      <w:r>
+        <w:rPr>
+          <w:lang w:val="en-US"/>
+        </w:rPr>
+        <w:t>path</w:t>
+      </w:r>
+      <w:r>
+        <w:t>.</w:t>
+      </w:r>
+    </w:p>
+    <w:p>
+      <w:pPr>
+        <w:pStyle w:val="a2"/>
+      </w:pPr>
+    </w:p>
+    <w:p>
+      <w:pPr>
+        <w:pStyle w:val="a2"/>
+        <w:sectPr>
+          <w:pgSz w:w="11906" w:h="16838"/>
+          <w:pgMar w:top="1134" w:right="850" w:bottom="1134" w:left="1701" w:header="708" w:footer="708" w:gutter="0"/>
+          <w:cols w:space="708"/>
+          <w:docGrid w:linePitch="360"/>
+        </w:sectPr>
+      </w:pPr>
+    </w:p>
+    <w:p>
+      <w:pPr>
+        <w:pStyle w:val="2"/>
+      </w:pPr>
+      <w:r>
+        <w:lastRenderedPageBreak/>
+        <w:t>Запросы</w:t>
+      </w:r>
+    </w:p>
+    <w:p>
+      <w:pPr>
+        <w:pStyle w:val="a2"/>
+      </w:pPr>
+      <w:r>
+        <w:t>Далее будут рассматриваться модели запросов</w:t>
+      </w:r>
+      <w:r>
+        <w:t>,</w:t>
+      </w:r>
+      <w:r>
+        <w:t xml:space="preserve"> выполняемые ролями</w:t>
+      </w:r>
+      <w:r>
+        <w:t>.</w:t>
+      </w:r>
+      <w:r>
+        <w:t xml:space="preserve"> Все запросы выполняются через сеть</w:t>
+      </w:r>
+      <w:r>
+        <w:t xml:space="preserve">, </w:t>
+      </w:r>
+      <w:r>
+        <w:t>и никогда напрямую между ролями</w:t>
+      </w:r>
+      <w:r>
+        <w:t xml:space="preserve">, </w:t>
+      </w:r>
+      <w:r>
+        <w:t>поэтому далее сеть на рисунках упоминаться не будет</w:t>
+      </w:r>
+      <w:r>
+        <w:t>.</w:t>
+      </w:r>
+      <w:r>
+        <w:t xml:space="preserve"> </w:t>
+      </w:r>
+    </w:p>
+    <w:p>
+      <w:pPr>
+        <w:pStyle w:val="3"/>
+      </w:pPr>
+      <w:r>
+        <w:t xml:space="preserve">Запуск </w:t>
+      </w:r>
+      <w:r>
+        <w:t>ролей</w:t>
+      </w:r>
+    </w:p>
+    <w:p>
+      <w:pPr>
+        <w:pStyle w:val="a2"/>
+      </w:pPr>
+      <w:r>
+        <w:t>Независимо от порядка запуска ролей каждая выполняет постоянные и периодические действия по поддержанию актуальной информации о кластере</w:t>
+      </w:r>
+      <w:r>
+        <w:t>.</w:t>
+      </w:r>
+    </w:p>
+    <w:p>
+      <w:pPr>
+        <w:pStyle w:val="a2"/>
+      </w:pPr>
+      <w:r>
+        <w:t>Роутер будет периодически отправлять широковещательные запросы в сеть</w:t>
+      </w:r>
+      <w:r>
+        <w:t>.</w:t>
+      </w:r>
+    </w:p>
+    <w:p>
+      <w:pPr>
+        <w:pStyle w:val="a2"/>
+      </w:pPr>
+      <w:r>
+        <w:t>Остальные роли при получении таких запросов будут пытаться пройти аутентификацию и получить токен</w:t>
+      </w:r>
+      <w:r>
+        <w:t xml:space="preserve">, </w:t>
+      </w:r>
+      <w:r>
+        <w:t>а после этого отправят оповещение на специальный эндпоинт</w:t>
+      </w:r>
+      <w:r>
+        <w:t>.</w:t>
+      </w:r>
+      <w:r>
+        <w:t xml:space="preserve"> </w:t>
+      </w:r>
+    </w:p>
+    <w:p>
+      <w:pPr>
+        <w:pStyle w:val="a2"/>
+        <w:jc w:val="center"/>
+        <w:rPr>
+          <w:lang w:val="en-US"/>
+        </w:rPr>
+      </w:pPr>
+      <w:r>
+        <w:rPr>
+          <w:noProof/>
+          <w:lang w:val="en-US"/>
+        </w:rPr>
+        <w:drawing>
+          <wp:inline distT="0" distB="0" distL="0" distR="0" wp14:anchorId="4C385860" wp14:editId="4E741DFA">
+            <wp:extent cx="1916430" cy="2258060"/>
+            <wp:effectExtent l="0" t="0" r="7620" b="8890"/>
+            <wp:docPr id="811804636" name="Рисунок 2"/>
+            <wp:cNvGraphicFramePr>
+              <a:graphicFrameLocks xmlns:a="http://schemas.openxmlformats.org/drawingml/2006/main" noChangeAspect="1"/>
+            </wp:cNvGraphicFramePr>
+            <a:graphic xmlns:a="http://schemas.openxmlformats.org/drawingml/2006/main">
+              <a:graphicData uri="http://schemas.openxmlformats.org/drawingml/2006/picture">
+                <pic:pic xmlns:pic="http://schemas.openxmlformats.org/drawingml/2006/picture">
+                  <pic:nvPicPr>
+                    <pic:cNvPr id="0" name="Picture 2"/>
+                    <pic:cNvPicPr>
+                      <a:picLocks noChangeAspect="1" noChangeArrowheads="1"/>
+                    </pic:cNvPicPr>
+                  </pic:nvPicPr>
+                  <pic:blipFill>
+                    <a:blip r:embed="rId24">
+                      <a:extLst>
+                        <a:ext uri="{28A0092B-C50C-407E-A947-70E740481C1C}">
+                          <a14:useLocalDpi xmlns:a14="http://schemas.microsoft.com/office/drawing/2010/main" val="0"/>
+                        </a:ext>
+                      </a:extLst>
+                    </a:blip>
+                    <a:srcRect/>
+                    <a:stretch>
+                      <a:fillRect/>
+                    </a:stretch>
+                  </pic:blipFill>
+                  <pic:spPr bwMode="auto">
+                    <a:xfrm>
+                      <a:off x="0" y="0"/>
+                      <a:ext cx="1916430" cy="2258060"/>
+                    </a:xfrm>
+                    <a:prstGeom prst="rect">
+                      <a:avLst/>
+                    </a:prstGeom>
+                    <a:noFill/>
+                    <a:ln>
+                      <a:noFill/>
+                    </a:ln>
+                  </pic:spPr>
+                </pic:pic>
+              </a:graphicData>
+            </a:graphic>
+          </wp:inline>
+        </w:drawing>
+      </w:r>
+    </w:p>
+    <w:p>
+      <w:pPr>
+        <w:pStyle w:val="a2"/>
+      </w:pPr>
+      <w:r>
+        <w:t xml:space="preserve">При запросе оповещения </w:t>
+      </w:r>
+      <w:r>
+        <w:rPr>
+          <w:lang w:val="en-US"/>
+        </w:rPr>
+        <w:t>storage</w:t>
+      </w:r>
+      <w:r>
+        <w:t>/</w:t>
+      </w:r>
+      <w:r>
+        <w:rPr>
+          <w:lang w:val="en-US"/>
+        </w:rPr>
+        <w:t>runner</w:t>
+      </w:r>
+      <w:r>
+        <w:t xml:space="preserve"> </w:t>
+      </w:r>
+      <w:r>
+        <w:t>передают следующую информацию</w:t>
+      </w:r>
+      <w:r>
+        <w:t xml:space="preserve">: </w:t>
+      </w:r>
+      <w:r>
+        <w:t>тип роли</w:t>
+      </w:r>
+      <w:r>
+        <w:t xml:space="preserve">, </w:t>
+      </w:r>
+      <w:r>
+        <w:t>свой адрес</w:t>
+      </w:r>
+      <w:r>
+        <w:t xml:space="preserve">, </w:t>
+      </w:r>
+      <w:r>
+        <w:t>имя хоста</w:t>
+      </w:r>
+      <w:r>
+        <w:t xml:space="preserve">, </w:t>
+      </w:r>
+      <w:r>
+        <w:t>свой токен</w:t>
+      </w:r>
+      <w:r>
+        <w:t>.</w:t>
+      </w:r>
+    </w:p>
+    <w:p>
+      <w:pPr>
+        <w:pStyle w:val="a2"/>
+      </w:pPr>
+      <w:r>
+        <w:t xml:space="preserve">После этого роли считаются </w:t>
+      </w:r>
+      <w:r>
+        <w:t>соединёнными,</w:t>
+      </w:r>
+      <w:r>
+        <w:t xml:space="preserve"> и каждая знает необходимые токены других ролей</w:t>
+      </w:r>
+      <w:r>
+        <w:t xml:space="preserve">, </w:t>
+      </w:r>
+      <w:r>
+        <w:t>поэтому все остальные запросы будут выполняться без прохождения аутентификации</w:t>
+      </w:r>
+      <w:r>
+        <w:t>.</w:t>
+      </w:r>
+    </w:p>
+    <w:p>
+      <w:pPr>
+        <w:pStyle w:val="3"/>
+      </w:pPr>
+      <w:r>
+        <w:t>Просмотр файловой системы</w:t>
+      </w:r>
+    </w:p>
+    <w:p>
+      <w:pPr>
+        <w:pStyle w:val="a2"/>
+      </w:pPr>
+      <w:r>
+        <w:t>При просмотре файловой системы роутер выполняет запрос информации на все известные хранилища</w:t>
+      </w:r>
+      <w:r>
+        <w:t xml:space="preserve">. </w:t>
+      </w:r>
+      <w:r>
+        <w:t>В ответ хранилища передают информацию о всех известных по указанному пути файлах и папках</w:t>
+      </w:r>
+      <w:r>
+        <w:t>.</w:t>
+      </w:r>
+    </w:p>
+    <w:p>
+      <w:pPr>
+        <w:pStyle w:val="a2"/>
+      </w:pPr>
+      <w:r>
+        <w:t>В передаваемую информацию входят имя</w:t>
+      </w:r>
+      <w:r>
+        <w:t xml:space="preserve">, </w:t>
+      </w:r>
+      <w:r>
+        <w:t>время последнего изменения</w:t>
+      </w:r>
+      <w:r>
+        <w:t xml:space="preserve"> и </w:t>
+      </w:r>
+      <w:r>
+        <w:t>размер</w:t>
+      </w:r>
+      <w:r>
+        <w:t>.</w:t>
+      </w:r>
+    </w:p>
+    <w:p>
+      <w:pPr>
+        <w:pStyle w:val="3"/>
+      </w:pPr>
+      <w:r>
+        <w:t>Изменения файловой системы</w:t>
+      </w:r>
+    </w:p>
+    <w:p>
+      <w:pPr>
+        <w:pStyle w:val="a2"/>
+      </w:pPr>
     </w:p>
     <w:sectPr>
       <w:pgSz w:w="11906" w:h="16838"/>

</xml_diff>